<commit_message>
report with git link and report pdf
</commit_message>
<xml_diff>
--- a/report.docx
+++ b/report.docx
@@ -214,7 +214,7 @@
         <w:jc w:val="center"/>
       </w:pPr>
       <w:bookmarkStart w:id="1" w:name="_Toc151746143"/>
-      <w:bookmarkStart w:id="2" w:name="_Toc152775350"/>
+      <w:bookmarkStart w:id="2" w:name="_Toc152784190"/>
       <w:r>
         <w:lastRenderedPageBreak/>
         <w:t>Abstract</w:t>
@@ -339,7 +339,7 @@
             </w:rPr>
             <w:fldChar w:fldCharType="separate"/>
           </w:r>
-          <w:hyperlink w:anchor="_Toc152775350" w:history="1">
+          <w:hyperlink w:anchor="_Toc152784190" w:history="1">
             <w:r>
               <w:rPr>
                 <w:rStyle w:val="Hyperlink"/>
@@ -366,7 +366,7 @@
                 <w:noProof/>
                 <w:webHidden/>
               </w:rPr>
-              <w:instrText xml:space="preserve"> PAGEREF _Toc152775350 \h </w:instrText>
+              <w:instrText xml:space="preserve"> PAGEREF _Toc152784190 \h </w:instrText>
             </w:r>
             <w:r>
               <w:rPr>
@@ -413,7 +413,7 @@
               <w14:ligatures w14:val="standardContextual"/>
             </w:rPr>
           </w:pPr>
-          <w:hyperlink w:anchor="_Toc152775351" w:history="1">
+          <w:hyperlink w:anchor="_Toc152784191" w:history="1">
             <w:r>
               <w:rPr>
                 <w:rStyle w:val="Hyperlink"/>
@@ -440,7 +440,7 @@
                 <w:noProof/>
                 <w:webHidden/>
               </w:rPr>
-              <w:instrText xml:space="preserve"> PAGEREF _Toc152775351 \h </w:instrText>
+              <w:instrText xml:space="preserve"> PAGEREF _Toc152784191 \h </w:instrText>
             </w:r>
             <w:r>
               <w:rPr>
@@ -487,13 +487,13 @@
               <w14:ligatures w14:val="standardContextual"/>
             </w:rPr>
           </w:pPr>
-          <w:hyperlink w:anchor="_Toc152775352" w:history="1">
+          <w:hyperlink w:anchor="_Toc152784192" w:history="1">
             <w:r>
               <w:rPr>
                 <w:rStyle w:val="Hyperlink"/>
                 <w:noProof/>
               </w:rPr>
-              <w:t>System Goals and Architecture:</w:t>
+              <w:t>GitHub link</w:t>
             </w:r>
             <w:r>
               <w:rPr>
@@ -514,7 +514,7 @@
                 <w:noProof/>
                 <w:webHidden/>
               </w:rPr>
-              <w:instrText xml:space="preserve"> PAGEREF _Toc152775352 \h </w:instrText>
+              <w:instrText xml:space="preserve"> PAGEREF _Toc152784192 \h </w:instrText>
             </w:r>
             <w:r>
               <w:rPr>
@@ -561,13 +561,13 @@
               <w14:ligatures w14:val="standardContextual"/>
             </w:rPr>
           </w:pPr>
-          <w:hyperlink w:anchor="_Toc152775353" w:history="1">
+          <w:hyperlink w:anchor="_Toc152784193" w:history="1">
             <w:r>
               <w:rPr>
                 <w:rStyle w:val="Hyperlink"/>
                 <w:noProof/>
               </w:rPr>
-              <w:t>Related work</w:t>
+              <w:t>System Goals and Architecture</w:t>
             </w:r>
             <w:r>
               <w:rPr>
@@ -588,7 +588,7 @@
                 <w:noProof/>
                 <w:webHidden/>
               </w:rPr>
-              <w:instrText xml:space="preserve"> PAGEREF _Toc152775353 \h </w:instrText>
+              <w:instrText xml:space="preserve"> PAGEREF _Toc152784193 \h </w:instrText>
             </w:r>
             <w:r>
               <w:rPr>
@@ -608,7 +608,7 @@
                 <w:noProof/>
                 <w:webHidden/>
               </w:rPr>
-              <w:t>5</w:t>
+              <w:t>4</w:t>
             </w:r>
             <w:r>
               <w:rPr>
@@ -635,13 +635,13 @@
               <w14:ligatures w14:val="standardContextual"/>
             </w:rPr>
           </w:pPr>
-          <w:hyperlink w:anchor="_Toc152775354" w:history="1">
+          <w:hyperlink w:anchor="_Toc152784194" w:history="1">
             <w:r>
               <w:rPr>
                 <w:rStyle w:val="Hyperlink"/>
                 <w:noProof/>
               </w:rPr>
-              <w:t>Dataset</w:t>
+              <w:t>Related work</w:t>
             </w:r>
             <w:r>
               <w:rPr>
@@ -662,7 +662,7 @@
                 <w:noProof/>
                 <w:webHidden/>
               </w:rPr>
-              <w:instrText xml:space="preserve"> PAGEREF _Toc152775354 \h </w:instrText>
+              <w:instrText xml:space="preserve"> PAGEREF _Toc152784194 \h </w:instrText>
             </w:r>
             <w:r>
               <w:rPr>
@@ -709,13 +709,13 @@
               <w14:ligatures w14:val="standardContextual"/>
             </w:rPr>
           </w:pPr>
-          <w:hyperlink w:anchor="_Toc152775355" w:history="1">
+          <w:hyperlink w:anchor="_Toc152784195" w:history="1">
             <w:r>
               <w:rPr>
                 <w:rStyle w:val="Hyperlink"/>
                 <w:noProof/>
               </w:rPr>
-              <w:t>Data Preprocessing:</w:t>
+              <w:t>Dataset</w:t>
             </w:r>
             <w:r>
               <w:rPr>
@@ -736,7 +736,7 @@
                 <w:noProof/>
                 <w:webHidden/>
               </w:rPr>
-              <w:instrText xml:space="preserve"> PAGEREF _Toc152775355 \h </w:instrText>
+              <w:instrText xml:space="preserve"> PAGEREF _Toc152784195 \h </w:instrText>
             </w:r>
             <w:r>
               <w:rPr>
@@ -756,7 +756,7 @@
                 <w:noProof/>
                 <w:webHidden/>
               </w:rPr>
-              <w:t>6</w:t>
+              <w:t>5</w:t>
             </w:r>
             <w:r>
               <w:rPr>
@@ -783,13 +783,13 @@
               <w14:ligatures w14:val="standardContextual"/>
             </w:rPr>
           </w:pPr>
-          <w:hyperlink w:anchor="_Toc152775356" w:history="1">
+          <w:hyperlink w:anchor="_Toc152784196" w:history="1">
             <w:r>
               <w:rPr>
                 <w:rStyle w:val="Hyperlink"/>
                 <w:noProof/>
               </w:rPr>
-              <w:t>Machine Learning Algorithms:</w:t>
+              <w:t>Data Preprocessing</w:t>
             </w:r>
             <w:r>
               <w:rPr>
@@ -810,7 +810,7 @@
                 <w:noProof/>
                 <w:webHidden/>
               </w:rPr>
-              <w:instrText xml:space="preserve"> PAGEREF _Toc152775356 \h </w:instrText>
+              <w:instrText xml:space="preserve"> PAGEREF _Toc152784196 \h </w:instrText>
             </w:r>
             <w:r>
               <w:rPr>
@@ -830,7 +830,7 @@
                 <w:noProof/>
                 <w:webHidden/>
               </w:rPr>
-              <w:t>7</w:t>
+              <w:t>6</w:t>
             </w:r>
             <w:r>
               <w:rPr>
@@ -857,13 +857,13 @@
               <w14:ligatures w14:val="standardContextual"/>
             </w:rPr>
           </w:pPr>
-          <w:hyperlink w:anchor="_Toc152775357" w:history="1">
+          <w:hyperlink w:anchor="_Toc152784197" w:history="1">
             <w:r>
               <w:rPr>
                 <w:rStyle w:val="Hyperlink"/>
                 <w:noProof/>
               </w:rPr>
-              <w:t>Comparative Analysis:</w:t>
+              <w:t>Machine Learning Algorithms</w:t>
             </w:r>
             <w:r>
               <w:rPr>
@@ -884,7 +884,7 @@
                 <w:noProof/>
                 <w:webHidden/>
               </w:rPr>
-              <w:instrText xml:space="preserve"> PAGEREF _Toc152775357 \h </w:instrText>
+              <w:instrText xml:space="preserve"> PAGEREF _Toc152784197 \h </w:instrText>
             </w:r>
             <w:r>
               <w:rPr>
@@ -904,7 +904,7 @@
                 <w:noProof/>
                 <w:webHidden/>
               </w:rPr>
-              <w:t>9</w:t>
+              <w:t>7</w:t>
             </w:r>
             <w:r>
               <w:rPr>
@@ -931,13 +931,13 @@
               <w14:ligatures w14:val="standardContextual"/>
             </w:rPr>
           </w:pPr>
-          <w:hyperlink w:anchor="_Toc152775358" w:history="1">
+          <w:hyperlink w:anchor="_Toc152784198" w:history="1">
             <w:r>
               <w:rPr>
                 <w:rStyle w:val="Hyperlink"/>
                 <w:noProof/>
               </w:rPr>
-              <w:t>Limitations and Strengths of Algorithms</w:t>
+              <w:t>Comparative Analysis:</w:t>
             </w:r>
             <w:r>
               <w:rPr>
@@ -958,7 +958,7 @@
                 <w:noProof/>
                 <w:webHidden/>
               </w:rPr>
-              <w:instrText xml:space="preserve"> PAGEREF _Toc152775358 \h </w:instrText>
+              <w:instrText xml:space="preserve"> PAGEREF _Toc152784198 \h </w:instrText>
             </w:r>
             <w:r>
               <w:rPr>
@@ -978,7 +978,7 @@
                 <w:noProof/>
                 <w:webHidden/>
               </w:rPr>
-              <w:t>10</w:t>
+              <w:t>9</w:t>
             </w:r>
             <w:r>
               <w:rPr>
@@ -1005,13 +1005,13 @@
               <w14:ligatures w14:val="standardContextual"/>
             </w:rPr>
           </w:pPr>
-          <w:hyperlink w:anchor="_Toc152775359" w:history="1">
+          <w:hyperlink w:anchor="_Toc152784199" w:history="1">
             <w:r>
               <w:rPr>
                 <w:rStyle w:val="Hyperlink"/>
                 <w:noProof/>
               </w:rPr>
-              <w:t>System Assessment:</w:t>
+              <w:t>Limitations and Strengths of Algorithms</w:t>
             </w:r>
             <w:r>
               <w:rPr>
@@ -1032,7 +1032,7 @@
                 <w:noProof/>
                 <w:webHidden/>
               </w:rPr>
-              <w:instrText xml:space="preserve"> PAGEREF _Toc152775359 \h </w:instrText>
+              <w:instrText xml:space="preserve"> PAGEREF _Toc152784199 \h </w:instrText>
             </w:r>
             <w:r>
               <w:rPr>
@@ -1079,13 +1079,13 @@
               <w14:ligatures w14:val="standardContextual"/>
             </w:rPr>
           </w:pPr>
-          <w:hyperlink w:anchor="_Toc152775360" w:history="1">
+          <w:hyperlink w:anchor="_Toc152784200" w:history="1">
             <w:r>
               <w:rPr>
                 <w:rStyle w:val="Hyperlink"/>
                 <w:noProof/>
               </w:rPr>
-              <w:t>Limitations</w:t>
+              <w:t>System Assessment:</w:t>
             </w:r>
             <w:r>
               <w:rPr>
@@ -1106,7 +1106,7 @@
                 <w:noProof/>
                 <w:webHidden/>
               </w:rPr>
-              <w:instrText xml:space="preserve"> PAGEREF _Toc152775360 \h </w:instrText>
+              <w:instrText xml:space="preserve"> PAGEREF _Toc152784200 \h </w:instrText>
             </w:r>
             <w:r>
               <w:rPr>
@@ -1153,13 +1153,13 @@
               <w14:ligatures w14:val="standardContextual"/>
             </w:rPr>
           </w:pPr>
-          <w:hyperlink w:anchor="_Toc152775361" w:history="1">
+          <w:hyperlink w:anchor="_Toc152784201" w:history="1">
             <w:r>
               <w:rPr>
                 <w:rStyle w:val="Hyperlink"/>
                 <w:noProof/>
               </w:rPr>
-              <w:t>Conclusion</w:t>
+              <w:t>Limitations</w:t>
             </w:r>
             <w:r>
               <w:rPr>
@@ -1180,7 +1180,7 @@
                 <w:noProof/>
                 <w:webHidden/>
               </w:rPr>
-              <w:instrText xml:space="preserve"> PAGEREF _Toc152775361 \h </w:instrText>
+              <w:instrText xml:space="preserve"> PAGEREF _Toc152784201 \h </w:instrText>
             </w:r>
             <w:r>
               <w:rPr>
@@ -1227,13 +1227,13 @@
               <w14:ligatures w14:val="standardContextual"/>
             </w:rPr>
           </w:pPr>
-          <w:hyperlink w:anchor="_Toc152775362" w:history="1">
+          <w:hyperlink w:anchor="_Toc152784202" w:history="1">
             <w:r>
               <w:rPr>
                 <w:rStyle w:val="Hyperlink"/>
                 <w:noProof/>
               </w:rPr>
-              <w:t>Future Work:</w:t>
+              <w:t>Conclusion</w:t>
             </w:r>
             <w:r>
               <w:rPr>
@@ -1254,7 +1254,7 @@
                 <w:noProof/>
                 <w:webHidden/>
               </w:rPr>
-              <w:instrText xml:space="preserve"> PAGEREF _Toc152775362 \h </w:instrText>
+              <w:instrText xml:space="preserve"> PAGEREF _Toc152784202 \h </w:instrText>
             </w:r>
             <w:r>
               <w:rPr>
@@ -1274,7 +1274,7 @@
                 <w:noProof/>
                 <w:webHidden/>
               </w:rPr>
-              <w:t>11</w:t>
+              <w:t>10</w:t>
             </w:r>
             <w:r>
               <w:rPr>
@@ -1301,13 +1301,13 @@
               <w14:ligatures w14:val="standardContextual"/>
             </w:rPr>
           </w:pPr>
-          <w:hyperlink w:anchor="_Toc152775363" w:history="1">
+          <w:hyperlink w:anchor="_Toc152784203" w:history="1">
             <w:r>
               <w:rPr>
                 <w:rStyle w:val="Hyperlink"/>
                 <w:noProof/>
               </w:rPr>
-              <w:t>Results</w:t>
+              <w:t>Future Work</w:t>
             </w:r>
             <w:r>
               <w:rPr>
@@ -1328,7 +1328,7 @@
                 <w:noProof/>
                 <w:webHidden/>
               </w:rPr>
-              <w:instrText xml:space="preserve"> PAGEREF _Toc152775363 \h </w:instrText>
+              <w:instrText xml:space="preserve"> PAGEREF _Toc152784203 \h </w:instrText>
             </w:r>
             <w:r>
               <w:rPr>
@@ -1375,13 +1375,13 @@
               <w14:ligatures w14:val="standardContextual"/>
             </w:rPr>
           </w:pPr>
-          <w:hyperlink w:anchor="_Toc152775364" w:history="1">
+          <w:hyperlink w:anchor="_Toc152784204" w:history="1">
             <w:r>
               <w:rPr>
                 <w:rStyle w:val="Hyperlink"/>
                 <w:noProof/>
               </w:rPr>
-              <w:t>Contribution</w:t>
+              <w:t>Results</w:t>
             </w:r>
             <w:r>
               <w:rPr>
@@ -1402,7 +1402,7 @@
                 <w:noProof/>
                 <w:webHidden/>
               </w:rPr>
-              <w:instrText xml:space="preserve"> PAGEREF _Toc152775364 \h </w:instrText>
+              <w:instrText xml:space="preserve"> PAGEREF _Toc152784204 \h </w:instrText>
             </w:r>
             <w:r>
               <w:rPr>
@@ -1422,7 +1422,7 @@
                 <w:noProof/>
                 <w:webHidden/>
               </w:rPr>
-              <w:t>17</w:t>
+              <w:t>11</w:t>
             </w:r>
             <w:r>
               <w:rPr>
@@ -1449,12 +1449,86 @@
               <w14:ligatures w14:val="standardContextual"/>
             </w:rPr>
           </w:pPr>
-          <w:hyperlink w:anchor="_Toc152775365" w:history="1">
+          <w:hyperlink w:anchor="_Toc152784205" w:history="1">
             <w:r>
               <w:rPr>
                 <w:rStyle w:val="Hyperlink"/>
                 <w:noProof/>
               </w:rPr>
+              <w:t>Contribution</w:t>
+            </w:r>
+            <w:r>
+              <w:rPr>
+                <w:noProof/>
+                <w:webHidden/>
+              </w:rPr>
+              <w:tab/>
+            </w:r>
+            <w:r>
+              <w:rPr>
+                <w:noProof/>
+                <w:webHidden/>
+              </w:rPr>
+              <w:fldChar w:fldCharType="begin"/>
+            </w:r>
+            <w:r>
+              <w:rPr>
+                <w:noProof/>
+                <w:webHidden/>
+              </w:rPr>
+              <w:instrText xml:space="preserve"> PAGEREF _Toc152784205 \h </w:instrText>
+            </w:r>
+            <w:r>
+              <w:rPr>
+                <w:noProof/>
+                <w:webHidden/>
+              </w:rPr>
+            </w:r>
+            <w:r>
+              <w:rPr>
+                <w:noProof/>
+                <w:webHidden/>
+              </w:rPr>
+              <w:fldChar w:fldCharType="separate"/>
+            </w:r>
+            <w:r>
+              <w:rPr>
+                <w:noProof/>
+                <w:webHidden/>
+              </w:rPr>
+              <w:t>17</w:t>
+            </w:r>
+            <w:r>
+              <w:rPr>
+                <w:noProof/>
+                <w:webHidden/>
+              </w:rPr>
+              <w:fldChar w:fldCharType="end"/>
+            </w:r>
+          </w:hyperlink>
+        </w:p>
+        <w:p>
+          <w:pPr>
+            <w:pStyle w:val="TOC1"/>
+            <w:tabs>
+              <w:tab w:val="right" w:leader="dot" w:pos="9019"/>
+            </w:tabs>
+            <w:rPr>
+              <w:rFonts w:asciiTheme="minorHAnsi" w:eastAsiaTheme="minorEastAsia" w:hAnsiTheme="minorHAnsi" w:cstheme="minorBidi"/>
+              <w:noProof/>
+              <w:kern w:val="2"/>
+              <w:sz w:val="22"/>
+              <w:szCs w:val="22"/>
+              <w:lang w:val="en-CA" w:eastAsia="en-CA"/>
+              <w14:ligatures w14:val="standardContextual"/>
+            </w:rPr>
+          </w:pPr>
+          <w:hyperlink w:anchor="_Toc152784206" w:history="1">
+            <w:r>
+              <w:rPr>
+                <w:rStyle w:val="Hyperlink"/>
+                <w:noProof/>
+              </w:rPr>
               <w:t>References</w:t>
             </w:r>
             <w:r>
@@ -1476,7 +1550,7 @@
                 <w:noProof/>
                 <w:webHidden/>
               </w:rPr>
-              <w:instrText xml:space="preserve"> PAGEREF _Toc152775365 \h </w:instrText>
+              <w:instrText xml:space="preserve"> PAGEREF _Toc152784206 \h </w:instrText>
             </w:r>
             <w:r>
               <w:rPr>
@@ -1549,7 +1623,7 @@
       <w:pPr>
         <w:pStyle w:val="Heading1"/>
       </w:pPr>
-      <w:bookmarkStart w:id="6" w:name="_Toc152775351"/>
+      <w:bookmarkStart w:id="6" w:name="_Toc152784191"/>
       <w:r>
         <w:t>Introduction</w:t>
       </w:r>
@@ -1569,14 +1643,36 @@
       <w:pPr>
         <w:pStyle w:val="Heading1"/>
       </w:pPr>
-      <w:bookmarkStart w:id="8" w:name="_Toc152775352"/>
-      <w:r>
-        <w:t>System Goals and Architecture:</w:t>
+      <w:bookmarkStart w:id="8" w:name="_Toc152784192"/>
+      <w:r>
+        <w:t>GitHub link</w:t>
       </w:r>
       <w:bookmarkEnd w:id="8"/>
-      <w:r>
-        <w:t xml:space="preserve"> </w:t>
-      </w:r>
+    </w:p>
+    <w:p>
+      <w:pPr>
+        <w:rPr>
+          <w:color w:val="0070C0"/>
+          <w:u w:val="single"/>
+        </w:rPr>
+      </w:pPr>
+      <w:r>
+        <w:rPr>
+          <w:color w:val="0070C0"/>
+          <w:u w:val="single"/>
+        </w:rPr>
+        <w:t>https://github.com/saheli-Bavirisetty/ML-Project</w:t>
+      </w:r>
+    </w:p>
+    <w:p>
+      <w:pPr>
+        <w:pStyle w:val="Heading1"/>
+      </w:pPr>
+      <w:bookmarkStart w:id="9" w:name="_Toc152784193"/>
+      <w:r>
+        <w:t>System Goals and Architecture</w:t>
+      </w:r>
+      <w:bookmarkEnd w:id="9"/>
     </w:p>
     <w:p>
       <w:r>
@@ -1672,6 +1768,7 @@
           <w:b/>
           <w:bCs/>
         </w:rPr>
+        <w:lastRenderedPageBreak/>
         <w:t>Decision Making:</w:t>
       </w:r>
       <w:r>
@@ -1682,14 +1779,13 @@
       <w:pPr>
         <w:pStyle w:val="Heading1"/>
       </w:pPr>
-      <w:bookmarkStart w:id="9" w:name="_kr9q8tueqht7" w:colFirst="0" w:colLast="0"/>
-      <w:bookmarkStart w:id="10" w:name="_Toc152775353"/>
-      <w:bookmarkEnd w:id="9"/>
-      <w:r>
-        <w:lastRenderedPageBreak/>
+      <w:bookmarkStart w:id="10" w:name="_kr9q8tueqht7" w:colFirst="0" w:colLast="0"/>
+      <w:bookmarkStart w:id="11" w:name="_Toc152784194"/>
+      <w:bookmarkEnd w:id="10"/>
+      <w:r>
         <w:t>Related work</w:t>
       </w:r>
-      <w:bookmarkEnd w:id="10"/>
+      <w:bookmarkEnd w:id="11"/>
       <w:r>
         <w:t xml:space="preserve"> </w:t>
       </w:r>
@@ -1764,13 +1860,13 @@
       <w:pPr>
         <w:pStyle w:val="Heading1"/>
       </w:pPr>
-      <w:bookmarkStart w:id="11" w:name="_9k5bc5qek2y4" w:colFirst="0" w:colLast="0"/>
-      <w:bookmarkStart w:id="12" w:name="_Toc152775354"/>
-      <w:bookmarkEnd w:id="11"/>
+      <w:bookmarkStart w:id="12" w:name="_9k5bc5qek2y4" w:colFirst="0" w:colLast="0"/>
+      <w:bookmarkStart w:id="13" w:name="_Toc152784195"/>
+      <w:bookmarkEnd w:id="12"/>
       <w:r>
         <w:t>Dataset</w:t>
       </w:r>
-      <w:bookmarkEnd w:id="12"/>
+      <w:bookmarkEnd w:id="13"/>
       <w:r>
         <w:t xml:space="preserve"> </w:t>
       </w:r>
@@ -1871,14 +1967,14 @@
       <w:pPr>
         <w:pStyle w:val="Heading1"/>
       </w:pPr>
-      <w:bookmarkStart w:id="13" w:name="_d28sb0sfy8mx" w:colFirst="0" w:colLast="0"/>
-      <w:bookmarkStart w:id="14" w:name="_Toc152775355"/>
-      <w:bookmarkEnd w:id="13"/>
-      <w:r>
-        <w:t>Data Preprocessing:</w:t>
-      </w:r>
+      <w:bookmarkStart w:id="14" w:name="_d28sb0sfy8mx" w:colFirst="0" w:colLast="0"/>
+      <w:bookmarkStart w:id="15" w:name="_Toc152784196"/>
       <w:bookmarkEnd w:id="14"/>
       <w:r>
+        <w:t>Data Preprocessing</w:t>
+      </w:r>
+      <w:bookmarkEnd w:id="15"/>
+      <w:r>
         <w:t xml:space="preserve"> </w:t>
       </w:r>
     </w:p>
@@ -1886,11 +1982,9 @@
       <w:r>
         <w:t xml:space="preserve">The Kaggle dataset is </w:t>
       </w:r>
-      <w:proofErr w:type="spellStart"/>
-      <w:r>
-        <w:t>preprocessed</w:t>
-      </w:r>
-      <w:proofErr w:type="spellEnd"/>
+      <w:r>
+        <w:t>pre-processed</w:t>
+      </w:r>
       <w:r>
         <w:t xml:space="preserve"> to improve its quality and usefulness for training and assessment. Data preprocessing is crucial to the performance and reliability of our machine learning models for pupillometry-based genetic illness identification in paediatric patients. </w:t>
       </w:r>
@@ -2001,16 +2095,13 @@
       <w:pPr>
         <w:pStyle w:val="Heading1"/>
       </w:pPr>
-      <w:bookmarkStart w:id="15" w:name="_e1k7msa3dujn" w:colFirst="0" w:colLast="0"/>
-      <w:bookmarkStart w:id="16" w:name="_Toc152775356"/>
-      <w:bookmarkEnd w:id="15"/>
-      <w:r>
-        <w:t>Machine Learning Algorithms:</w:t>
-      </w:r>
+      <w:bookmarkStart w:id="16" w:name="_e1k7msa3dujn" w:colFirst="0" w:colLast="0"/>
+      <w:bookmarkStart w:id="17" w:name="_Toc152784197"/>
       <w:bookmarkEnd w:id="16"/>
       <w:r>
-        <w:t xml:space="preserve"> </w:t>
-      </w:r>
+        <w:t>Machine Learning Algorithms</w:t>
+      </w:r>
+      <w:bookmarkEnd w:id="17"/>
     </w:p>
     <w:p>
       <w:r>
@@ -2257,10 +2348,18 @@
           <w:b/>
           <w:bCs/>
         </w:rPr>
-        <w:t>KNN:</w:t>
-      </w:r>
-      <w:r>
-        <w:t xml:space="preserve"> KNN was trained and tweaked using hyperparameters for best performance in our project. A non-parametric classification approach called K-Nearest Neighbours (KNN) classifies data points based on the majority class of their k-nearest neighbours. To evaluate classification, </w:t>
+        <w:t>KNN</w:t>
+      </w:r>
+      <w:r>
+        <w:t xml:space="preserve"> </w:t>
+      </w:r>
+      <w:proofErr w:type="spellStart"/>
+      <w:r>
+        <w:t>KNN</w:t>
+      </w:r>
+      <w:proofErr w:type="spellEnd"/>
+      <w:r>
+        <w:t xml:space="preserve"> was trained and tweaked using hyperparameters for best performance in our project. A non-parametric classification approach called K-Nearest Neighbours (KNN) classifies data points based on the majority class of their k-nearest neighbours. To evaluate classification, </w:t>
       </w:r>
       <w:r>
         <w:t xml:space="preserve">60% </w:t>
@@ -2444,13 +2543,13 @@
       <w:pPr>
         <w:pStyle w:val="Heading1"/>
       </w:pPr>
-      <w:bookmarkStart w:id="17" w:name="_o675cxstjbo0" w:colFirst="0" w:colLast="0"/>
-      <w:bookmarkStart w:id="18" w:name="_Toc152775357"/>
-      <w:bookmarkEnd w:id="17"/>
+      <w:bookmarkStart w:id="18" w:name="_o675cxstjbo0" w:colFirst="0" w:colLast="0"/>
+      <w:bookmarkStart w:id="19" w:name="_Toc152784198"/>
+      <w:bookmarkEnd w:id="18"/>
       <w:r>
         <w:t>Comparative Analysis:</w:t>
       </w:r>
-      <w:bookmarkEnd w:id="18"/>
+      <w:bookmarkEnd w:id="19"/>
     </w:p>
     <w:p>
       <w:r>
@@ -2543,13 +2642,13 @@
       <w:pPr>
         <w:pStyle w:val="Heading1"/>
       </w:pPr>
-      <w:bookmarkStart w:id="19" w:name="_wtld3jqatetu" w:colFirst="0" w:colLast="0"/>
-      <w:bookmarkStart w:id="20" w:name="_Toc152775358"/>
-      <w:bookmarkEnd w:id="19"/>
+      <w:bookmarkStart w:id="20" w:name="_wtld3jqatetu" w:colFirst="0" w:colLast="0"/>
+      <w:bookmarkStart w:id="21" w:name="_Toc152784199"/>
+      <w:bookmarkEnd w:id="20"/>
       <w:r>
         <w:t>Limitations and Strengths of Algorithms</w:t>
       </w:r>
-      <w:bookmarkEnd w:id="20"/>
+      <w:bookmarkEnd w:id="21"/>
     </w:p>
     <w:p>
       <w:r>
@@ -2560,13 +2659,13 @@
       <w:pPr>
         <w:pStyle w:val="Heading1"/>
       </w:pPr>
-      <w:bookmarkStart w:id="21" w:name="_t3px05lroa0o" w:colFirst="0" w:colLast="0"/>
-      <w:bookmarkStart w:id="22" w:name="_Toc152775359"/>
-      <w:bookmarkEnd w:id="21"/>
+      <w:bookmarkStart w:id="22" w:name="_t3px05lroa0o" w:colFirst="0" w:colLast="0"/>
+      <w:bookmarkStart w:id="23" w:name="_Toc152784200"/>
+      <w:bookmarkEnd w:id="22"/>
       <w:r>
         <w:t>System Assessment:</w:t>
       </w:r>
-      <w:bookmarkEnd w:id="22"/>
+      <w:bookmarkEnd w:id="23"/>
       <w:r>
         <w:t xml:space="preserve"> </w:t>
       </w:r>
@@ -2615,13 +2714,13 @@
       <w:pPr>
         <w:pStyle w:val="Heading1"/>
       </w:pPr>
-      <w:bookmarkStart w:id="23" w:name="_vzyrqjdf0zah" w:colFirst="0" w:colLast="0"/>
-      <w:bookmarkStart w:id="24" w:name="_Toc152775360"/>
-      <w:bookmarkEnd w:id="23"/>
+      <w:bookmarkStart w:id="24" w:name="_vzyrqjdf0zah" w:colFirst="0" w:colLast="0"/>
+      <w:bookmarkStart w:id="25" w:name="_Toc152784201"/>
+      <w:bookmarkEnd w:id="24"/>
       <w:r>
         <w:t>Limitations</w:t>
       </w:r>
-      <w:bookmarkEnd w:id="24"/>
+      <w:bookmarkEnd w:id="25"/>
       <w:r>
         <w:t xml:space="preserve">  </w:t>
       </w:r>
@@ -2647,13 +2746,13 @@
       <w:pPr>
         <w:pStyle w:val="Heading1"/>
       </w:pPr>
-      <w:bookmarkStart w:id="25" w:name="_45vd622glt9r" w:colFirst="0" w:colLast="0"/>
-      <w:bookmarkStart w:id="26" w:name="_Toc152775361"/>
-      <w:bookmarkEnd w:id="25"/>
+      <w:bookmarkStart w:id="26" w:name="_45vd622glt9r" w:colFirst="0" w:colLast="0"/>
+      <w:bookmarkStart w:id="27" w:name="_Toc152784202"/>
+      <w:bookmarkEnd w:id="26"/>
       <w:r>
         <w:t>Conclusion</w:t>
       </w:r>
-      <w:bookmarkEnd w:id="26"/>
+      <w:bookmarkEnd w:id="27"/>
       <w:r>
         <w:t xml:space="preserve"> </w:t>
       </w:r>
@@ -2677,13 +2776,13 @@
       <w:pPr>
         <w:pStyle w:val="Heading1"/>
       </w:pPr>
-      <w:bookmarkStart w:id="27" w:name="_vixk3lcgmwi1" w:colFirst="0" w:colLast="0"/>
-      <w:bookmarkStart w:id="28" w:name="_Toc152775362"/>
-      <w:bookmarkEnd w:id="27"/>
-      <w:r>
-        <w:t>Future Work:</w:t>
-      </w:r>
+      <w:bookmarkStart w:id="28" w:name="_vixk3lcgmwi1" w:colFirst="0" w:colLast="0"/>
+      <w:bookmarkStart w:id="29" w:name="_Toc152784203"/>
       <w:bookmarkEnd w:id="28"/>
+      <w:r>
+        <w:t>Future Work</w:t>
+      </w:r>
+      <w:bookmarkEnd w:id="29"/>
       <w:r>
         <w:t xml:space="preserve"> </w:t>
       </w:r>
@@ -2730,11 +2829,11 @@
       <w:pPr>
         <w:pStyle w:val="Heading1"/>
       </w:pPr>
-      <w:bookmarkStart w:id="29" w:name="_Toc152775363"/>
+      <w:bookmarkStart w:id="30" w:name="_Toc152784204"/>
       <w:r>
         <w:t>Results</w:t>
       </w:r>
-      <w:bookmarkEnd w:id="29"/>
+      <w:bookmarkEnd w:id="30"/>
     </w:p>
     <w:p>
       <w:r>
@@ -3372,11 +3471,11 @@
       <w:pPr>
         <w:pStyle w:val="Heading1"/>
       </w:pPr>
-      <w:bookmarkStart w:id="30" w:name="_Toc152775364"/>
+      <w:bookmarkStart w:id="31" w:name="_Toc152784205"/>
       <w:r>
         <w:t>Contribution</w:t>
       </w:r>
-      <w:bookmarkEnd w:id="30"/>
+      <w:bookmarkEnd w:id="31"/>
       <w:r>
         <w:t xml:space="preserve"> </w:t>
       </w:r>
@@ -3390,10 +3489,7 @@
         <w:t>Saheli Bavirisetty</w:t>
       </w:r>
       <w:r>
-        <w:t xml:space="preserve"> </w:t>
-      </w:r>
-      <w:r>
-        <w:t>made significant contributions to the conceptualization, literature evaluation, and system assessment, with a particular focus on the clinical implications of the results. Meanwhile</w:t>
+        <w:t xml:space="preserve"> made significant contributions to the conceptualization, literature evaluation, and system assessment, with a particular focus on the clinical implications of the results. Meanwhile</w:t>
       </w:r>
       <w:r>
         <w:rPr>
@@ -3431,11 +3527,11 @@
       <w:pPr>
         <w:pStyle w:val="Heading1"/>
       </w:pPr>
-      <w:bookmarkStart w:id="31" w:name="_Toc152775365"/>
+      <w:bookmarkStart w:id="32" w:name="_Toc152784206"/>
       <w:r>
         <w:t>References</w:t>
       </w:r>
-      <w:bookmarkEnd w:id="31"/>
+      <w:bookmarkEnd w:id="32"/>
     </w:p>
     <w:p>
       <w:r>

</xml_diff>